<commit_message>
Revamp for spring 2018
</commit_message>
<xml_diff>
--- a/hw/01_warmup/Warmup.docx
+++ b/hw/01_warmup/Warmup.docx
@@ -5,6 +5,7 @@
     <w:p>
       <w:pPr>
         <w:jc w:val="center"/>
+        <w:outlineLvl w:val="0"/>
         <w:rPr>
           <w:b/>
         </w:rPr>
@@ -19,6 +20,7 @@
     <w:p>
       <w:pPr>
         <w:jc w:val="center"/>
+        <w:outlineLvl w:val="0"/>
         <w:rPr>
           <w:b/>
         </w:rPr>
@@ -33,6 +35,7 @@
     <w:p>
       <w:pPr>
         <w:jc w:val="center"/>
+        <w:outlineLvl w:val="0"/>
         <w:rPr>
           <w:b/>
         </w:rPr>
@@ -47,7 +50,21 @@
         <w:rPr>
           <w:b/>
         </w:rPr>
-        <w:t xml:space="preserve">on Gradescope </w:t>
+        <w:t xml:space="preserve">on </w:t>
+      </w:r>
+      <w:proofErr w:type="spellStart"/>
+      <w:r>
+        <w:rPr>
+          <w:b/>
+        </w:rPr>
+        <w:t>Gradescope</w:t>
+      </w:r>
+      <w:proofErr w:type="spellEnd"/>
+      <w:r>
+        <w:rPr>
+          <w:b/>
+        </w:rPr>
+        <w:t xml:space="preserve"> </w:t>
       </w:r>
       <w:r>
         <w:rPr>
@@ -65,7 +82,19 @@
         <w:rPr>
           <w:b/>
         </w:rPr>
-        <w:t>September 20, 2017</w:t>
+        <w:t>February</w:t>
+      </w:r>
+      <w:r>
+        <w:rPr>
+          <w:b/>
+        </w:rPr>
+        <w:t xml:space="preserve"> </w:t>
+      </w:r>
+      <w:r>
+        <w:rPr>
+          <w:b/>
+        </w:rPr>
+        <w:t>6, 2018</w:t>
       </w:r>
     </w:p>
     <w:p>
@@ -99,7 +128,19 @@
         <w:t xml:space="preserve">One particular note: names are important. When I give you the name of </w:t>
       </w:r>
       <w:r>
-        <w:t>an applet or compound object (i.e., class), please use that name exactly, including capitalization. If you don't, Gradescope will complain when you submit.</w:t>
+        <w:t>an applet or compound object (i.e., class), please use that name exactly, including capitalization.</w:t>
+      </w:r>
+    </w:p>
+    <w:p>
+      <w:pPr>
+        <w:rPr>
+          <w:b/>
+        </w:rPr>
+      </w:pPr>
+    </w:p>
+    <w:p>
+      <w:r>
+        <w:t>This assignment is broken into several parts. Finish one completely before going onto the next; they are in order of difficulty.</w:t>
       </w:r>
     </w:p>
     <w:p>
@@ -111,20 +152,8 @@
       </w:pPr>
     </w:p>
     <w:p>
-      <w:r>
-        <w:t>This assignment is broken into several parts. Finish one completely before going onto the next; they are in order of difficulty.</w:t>
-      </w:r>
-    </w:p>
-    <w:p>
-      <w:pPr>
-        <w:jc w:val="center"/>
-        <w:rPr>
-          <w:b/>
-        </w:rPr>
-      </w:pPr>
-    </w:p>
-    <w:p>
-      <w:pPr>
+      <w:pPr>
+        <w:outlineLvl w:val="0"/>
         <w:rPr>
           <w:b/>
         </w:rPr>
@@ -151,8 +180,13 @@
           <w:numId w:val="4"/>
         </w:numPr>
       </w:pPr>
-      <w:r>
-        <w:t>Start up Eclipse.</w:t>
+      <w:proofErr w:type="spellStart"/>
+      <w:r>
+        <w:t>Start up</w:t>
+      </w:r>
+      <w:proofErr w:type="spellEnd"/>
+      <w:r>
+        <w:t xml:space="preserve"> Eclipse.</w:t>
       </w:r>
     </w:p>
     <w:p>
@@ -172,7 +206,13 @@
         <w:t>.</w:t>
       </w:r>
       <w:r>
-        <w:t xml:space="preserve"> (If you're on a different computer now, you may need to repeat the steps of Lab #1.)  The workspace</w:t>
+        <w:t xml:space="preserve"> (If you're on a different computer now, you may need to repeat the steps of Lab #1.)</w:t>
+      </w:r>
+      <w:r>
+        <w:t xml:space="preserve"> </w:t>
+      </w:r>
+      <w:r>
+        <w:t>The workspace</w:t>
       </w:r>
       <w:r>
         <w:t xml:space="preserve"> should be named </w:t>
@@ -501,7 +541,7 @@
         <w:rPr>
           <w:i/>
         </w:rPr>
-        <w:t>Richie</w:t>
+        <w:t>Robin</w:t>
       </w:r>
       <w:r>
         <w:t>.</w:t>
@@ -542,7 +582,7 @@
         <w:rPr>
           <w:i/>
         </w:rPr>
-        <w:t>Richie</w:t>
+        <w:t>Robin</w:t>
       </w:r>
       <w:r>
         <w:rPr>
@@ -551,28 +591,426 @@
         <w:t>.java</w:t>
       </w:r>
       <w:r>
-        <w:t xml:space="preserve"> with some Java code in it.  Edit this cod</w:t>
-      </w:r>
-      <w:r>
-        <w:t>e so that the program draws Richie, the owl</w:t>
-      </w:r>
-      <w:r>
-        <w:t>.  Your depiction must include a face with eyes,</w:t>
-      </w:r>
-      <w:r>
-        <w:t xml:space="preserve"> ears, and</w:t>
+        <w:t xml:space="preserve"> with some Java code in it.</w:t>
       </w:r>
       <w:r>
         <w:t xml:space="preserve"> </w:t>
       </w:r>
       <w:r>
-        <w:t xml:space="preserve">a beak, at the minimum. The elements must be properly centered. </w:t>
-      </w:r>
-      <w:r>
-        <w:t xml:space="preserve">In other words, the left eye must be the same distance from the center as the right eye, the </w:t>
-      </w:r>
-      <w:r>
-        <w:t>beak</w:t>
+        <w:t>Edit this cod</w:t>
+      </w:r>
+      <w:r>
+        <w:t xml:space="preserve">e so that the program draws </w:t>
+      </w:r>
+      <w:r>
+        <w:t>Robin</w:t>
+      </w:r>
+      <w:r>
+        <w:t>.</w:t>
+      </w:r>
+      <w:r>
+        <w:t xml:space="preserve"> </w:t>
+      </w:r>
+    </w:p>
+    <w:p>
+      <w:r>
+        <w:rPr>
+          <w:noProof/>
+        </w:rPr>
+        <mc:AlternateContent>
+          <mc:Choice Requires="wpg">
+            <w:drawing>
+              <wp:anchor distT="0" distB="0" distL="114300" distR="114300" simplePos="0" relativeHeight="251673088" behindDoc="0" locked="0" layoutInCell="1" allowOverlap="1" wp14:editId="18F92B1D">
+                <wp:simplePos x="0" y="0"/>
+                <wp:positionH relativeFrom="column">
+                  <wp:posOffset>165735</wp:posOffset>
+                </wp:positionH>
+                <wp:positionV relativeFrom="paragraph">
+                  <wp:posOffset>114300</wp:posOffset>
+                </wp:positionV>
+                <wp:extent cx="914400" cy="914400"/>
+                <wp:effectExtent l="0" t="1905" r="12700" b="10795"/>
+                <wp:wrapThrough wrapText="bothSides">
+                  <wp:wrapPolygon edited="0">
+                    <wp:start x="8775" y="-225"/>
+                    <wp:lineTo x="6975" y="0"/>
+                    <wp:lineTo x="2025" y="2700"/>
+                    <wp:lineTo x="1350" y="4500"/>
+                    <wp:lineTo x="0" y="6975"/>
+                    <wp:lineTo x="-225" y="9000"/>
+                    <wp:lineTo x="-225" y="14175"/>
+                    <wp:lineTo x="1800" y="18225"/>
+                    <wp:lineTo x="6750" y="21375"/>
+                    <wp:lineTo x="8775" y="21600"/>
+                    <wp:lineTo x="12600" y="21600"/>
+                    <wp:lineTo x="14625" y="21375"/>
+                    <wp:lineTo x="19575" y="18225"/>
+                    <wp:lineTo x="21600" y="14175"/>
+                    <wp:lineTo x="21825" y="10125"/>
+                    <wp:lineTo x="21825" y="9225"/>
+                    <wp:lineTo x="21375" y="6975"/>
+                    <wp:lineTo x="19800" y="4050"/>
+                    <wp:lineTo x="19350" y="2700"/>
+                    <wp:lineTo x="14400" y="0"/>
+                    <wp:lineTo x="12600" y="-225"/>
+                    <wp:lineTo x="8775" y="-225"/>
+                  </wp:wrapPolygon>
+                </wp:wrapThrough>
+                <wp:docPr id="9" name="Group 9"/>
+                <wp:cNvGraphicFramePr>
+                  <a:graphicFrameLocks xmlns:a="http://schemas.openxmlformats.org/drawingml/2006/main"/>
+                </wp:cNvGraphicFramePr>
+                <a:graphic xmlns:a="http://schemas.openxmlformats.org/drawingml/2006/main">
+                  <a:graphicData uri="http://schemas.microsoft.com/office/word/2010/wordprocessingGroup">
+                    <wpg:wgp>
+                      <wpg:cNvGrpSpPr>
+                        <a:grpSpLocks/>
+                      </wpg:cNvGrpSpPr>
+                      <wpg:grpSpPr bwMode="auto">
+                        <a:xfrm>
+                          <a:off x="0" y="0"/>
+                          <a:ext cx="914400" cy="914400"/>
+                          <a:chOff x="8460" y="1080"/>
+                          <a:chExt cx="1440" cy="1440"/>
+                        </a:xfrm>
+                      </wpg:grpSpPr>
+                      <wps:wsp>
+                        <wps:cNvPr id="11" name="Oval 3"/>
+                        <wps:cNvSpPr>
+                          <a:spLocks noChangeArrowheads="1"/>
+                        </wps:cNvSpPr>
+                        <wps:spPr bwMode="auto">
+                          <a:xfrm>
+                            <a:off x="8460" y="1080"/>
+                            <a:ext cx="1440" cy="1440"/>
+                          </a:xfrm>
+                          <a:prstGeom prst="ellipse">
+                            <a:avLst/>
+                          </a:prstGeom>
+                          <a:solidFill>
+                            <a:srgbClr val="FFFFFF"/>
+                          </a:solidFill>
+                          <a:ln w="9525">
+                            <a:solidFill>
+                              <a:srgbClr val="000000"/>
+                            </a:solidFill>
+                            <a:round/>
+                            <a:headEnd/>
+                            <a:tailEnd/>
+                          </a:ln>
+                        </wps:spPr>
+                        <wps:bodyPr rot="0" vert="horz" wrap="square" lIns="91440" tIns="45720" rIns="91440" bIns="45720" anchor="t" anchorCtr="0" upright="1">
+                          <a:noAutofit/>
+                        </wps:bodyPr>
+                      </wps:wsp>
+                      <wps:wsp>
+                        <wps:cNvPr id="12" name="Oval 4"/>
+                        <wps:cNvSpPr>
+                          <a:spLocks noChangeArrowheads="1"/>
+                        </wps:cNvSpPr>
+                        <wps:spPr bwMode="auto">
+                          <a:xfrm>
+                            <a:off x="8820" y="1440"/>
+                            <a:ext cx="180" cy="180"/>
+                          </a:xfrm>
+                          <a:prstGeom prst="ellipse">
+                            <a:avLst/>
+                          </a:prstGeom>
+                          <a:solidFill>
+                            <a:srgbClr val="FFFFFF"/>
+                          </a:solidFill>
+                          <a:ln w="9525">
+                            <a:solidFill>
+                              <a:srgbClr val="000000"/>
+                            </a:solidFill>
+                            <a:round/>
+                            <a:headEnd/>
+                            <a:tailEnd/>
+                          </a:ln>
+                        </wps:spPr>
+                        <wps:bodyPr rot="0" vert="horz" wrap="square" lIns="91440" tIns="45720" rIns="91440" bIns="45720" anchor="t" anchorCtr="0" upright="1">
+                          <a:noAutofit/>
+                        </wps:bodyPr>
+                      </wps:wsp>
+                      <wps:wsp>
+                        <wps:cNvPr id="13" name="Oval 5"/>
+                        <wps:cNvSpPr>
+                          <a:spLocks noChangeArrowheads="1"/>
+                        </wps:cNvSpPr>
+                        <wps:spPr bwMode="auto">
+                          <a:xfrm>
+                            <a:off x="9360" y="1440"/>
+                            <a:ext cx="180" cy="180"/>
+                          </a:xfrm>
+                          <a:prstGeom prst="ellipse">
+                            <a:avLst/>
+                          </a:prstGeom>
+                          <a:solidFill>
+                            <a:srgbClr val="FFFFFF"/>
+                          </a:solidFill>
+                          <a:ln w="9525">
+                            <a:solidFill>
+                              <a:srgbClr val="000000"/>
+                            </a:solidFill>
+                            <a:round/>
+                            <a:headEnd/>
+                            <a:tailEnd/>
+                          </a:ln>
+                        </wps:spPr>
+                        <wps:bodyPr rot="0" vert="horz" wrap="square" lIns="91440" tIns="45720" rIns="91440" bIns="45720" anchor="t" anchorCtr="0" upright="1">
+                          <a:noAutofit/>
+                        </wps:bodyPr>
+                      </wps:wsp>
+                      <wps:wsp>
+                        <wps:cNvPr id="14" name="Line 6"/>
+                        <wps:cNvCnPr>
+                          <a:cxnSpLocks noChangeShapeType="1"/>
+                        </wps:cNvCnPr>
+                        <wps:spPr bwMode="auto">
+                          <a:xfrm>
+                            <a:off x="9180" y="1620"/>
+                            <a:ext cx="180" cy="360"/>
+                          </a:xfrm>
+                          <a:prstGeom prst="line">
+                            <a:avLst/>
+                          </a:prstGeom>
+                          <a:noFill/>
+                          <a:ln w="9525">
+                            <a:solidFill>
+                              <a:srgbClr val="000000"/>
+                            </a:solidFill>
+                            <a:round/>
+                            <a:headEnd/>
+                            <a:tailEnd/>
+                          </a:ln>
+                          <a:extLst>
+                            <a:ext uri="{909E8E84-426E-40DD-AFC4-6F175D3DCCD1}">
+                              <a14:hiddenFill xmlns:a14="http://schemas.microsoft.com/office/drawing/2010/main">
+                                <a:noFill/>
+                              </a14:hiddenFill>
+                            </a:ext>
+                          </a:extLst>
+                        </wps:spPr>
+                        <wps:bodyPr/>
+                      </wps:wsp>
+                      <wps:wsp>
+                        <wps:cNvPr id="21" name="Line 7"/>
+                        <wps:cNvCnPr>
+                          <a:cxnSpLocks noChangeShapeType="1"/>
+                        </wps:cNvCnPr>
+                        <wps:spPr bwMode="auto">
+                          <a:xfrm flipH="1">
+                            <a:off x="9180" y="1980"/>
+                            <a:ext cx="180" cy="0"/>
+                          </a:xfrm>
+                          <a:prstGeom prst="line">
+                            <a:avLst/>
+                          </a:prstGeom>
+                          <a:noFill/>
+                          <a:ln w="9525">
+                            <a:solidFill>
+                              <a:srgbClr val="000000"/>
+                            </a:solidFill>
+                            <a:round/>
+                            <a:headEnd/>
+                            <a:tailEnd/>
+                          </a:ln>
+                          <a:extLst>
+                            <a:ext uri="{909E8E84-426E-40DD-AFC4-6F175D3DCCD1}">
+                              <a14:hiddenFill xmlns:a14="http://schemas.microsoft.com/office/drawing/2010/main">
+                                <a:noFill/>
+                              </a14:hiddenFill>
+                            </a:ext>
+                          </a:extLst>
+                        </wps:spPr>
+                        <wps:bodyPr/>
+                      </wps:wsp>
+                      <wps:wsp>
+                        <wps:cNvPr id="22" name="Line 8"/>
+                        <wps:cNvCnPr>
+                          <a:cxnSpLocks noChangeShapeType="1"/>
+                        </wps:cNvCnPr>
+                        <wps:spPr bwMode="auto">
+                          <a:xfrm>
+                            <a:off x="8820" y="2160"/>
+                            <a:ext cx="720" cy="0"/>
+                          </a:xfrm>
+                          <a:prstGeom prst="line">
+                            <a:avLst/>
+                          </a:prstGeom>
+                          <a:noFill/>
+                          <a:ln w="9525">
+                            <a:solidFill>
+                              <a:srgbClr val="000000"/>
+                            </a:solidFill>
+                            <a:round/>
+                            <a:headEnd/>
+                            <a:tailEnd/>
+                          </a:ln>
+                          <a:extLst>
+                            <a:ext uri="{909E8E84-426E-40DD-AFC4-6F175D3DCCD1}">
+                              <a14:hiddenFill xmlns:a14="http://schemas.microsoft.com/office/drawing/2010/main">
+                                <a:noFill/>
+                              </a14:hiddenFill>
+                            </a:ext>
+                          </a:extLst>
+                        </wps:spPr>
+                        <wps:bodyPr/>
+                      </wps:wsp>
+                    </wpg:wgp>
+                  </a:graphicData>
+                </a:graphic>
+                <wp14:sizeRelH relativeFrom="page">
+                  <wp14:pctWidth>0</wp14:pctWidth>
+                </wp14:sizeRelH>
+                <wp14:sizeRelV relativeFrom="page">
+                  <wp14:pctHeight>0</wp14:pctHeight>
+                </wp14:sizeRelV>
+              </wp:anchor>
+            </w:drawing>
+          </mc:Choice>
+          <mc:Fallback>
+            <w:pict>
+              <v:group w14:anchorId="1E97FBB5" id="Group 9" o:spid="_x0000_s1026" style="position:absolute;margin-left:13.05pt;margin-top:9pt;width:1in;height:1in;z-index:251673088" coordorigin="8460,1080" coordsize="1440,1440" o:gfxdata="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">
+                <v:oval id="Oval 3" o:spid="_x0000_s1027" style="position:absolute;left:8460;top:1080;width:1440;height:1440;visibility:visible;mso-wrap-style:square;v-text-anchor:top" o:gfxdata="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"/>
+                <v:oval id="Oval 4" o:spid="_x0000_s1028" style="position:absolute;left:8820;top:1440;width:180;height:180;visibility:visible;mso-wrap-style:square;v-text-anchor:top" o:gfxdata="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"/>
+                <v:oval id="Oval 5" o:spid="_x0000_s1029" style="position:absolute;left:9360;top:1440;width:180;height:180;visibility:visible;mso-wrap-style:square;v-text-anchor:top" o:gfxdata="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"/>
+                <v:line id="Line 6" o:spid="_x0000_s1030" style="position:absolute;visibility:visible;mso-wrap-style:square" from="9180,1620" to="9360,1980" o:connectortype="straight" o:gfxdata="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"/>
+                <v:line id="Line 7" o:spid="_x0000_s1031" style="position:absolute;flip:x;visibility:visible;mso-wrap-style:square" from="9180,1980" to="9360,1980" o:connectortype="straight" o:gfxdata="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"/>
+                <v:line id="Line 8" o:spid="_x0000_s1032" style="position:absolute;visibility:visible;mso-wrap-style:square" from="8820,2160" to="9540,2160" o:connectortype="straight" o:gfxdata="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"/>
+                <w10:wrap type="through"/>
+              </v:group>
+            </w:pict>
+          </mc:Fallback>
+        </mc:AlternateContent>
+      </w:r>
+    </w:p>
+    <w:p>
+      <w:pPr>
+        <w:rPr>
+          <w:rFonts w:ascii="Arial" w:hAnsi="Arial" w:cs="Arial"/>
+        </w:rPr>
+      </w:pPr>
+      <w:r>
+        <w:rPr>
+          <w:rFonts w:ascii="Arial" w:hAnsi="Arial" w:cs="Arial"/>
+        </w:rPr>
+        <w:t xml:space="preserve">For starters, make sure to throw in the </w:t>
+      </w:r>
+      <w:r>
+        <w:rPr>
+          <w:rFonts w:ascii="Arial" w:hAnsi="Arial" w:cs="Arial"/>
+        </w:rPr>
+        <w:t xml:space="preserve">import </w:t>
+      </w:r>
+      <w:r>
+        <w:rPr>
+          <w:rFonts w:ascii="Arial" w:hAnsi="Arial" w:cs="Arial"/>
+        </w:rPr>
+        <w:t>line</w:t>
+      </w:r>
+      <w:r>
+        <w:rPr>
+          <w:rFonts w:ascii="Arial" w:hAnsi="Arial" w:cs="Arial"/>
+        </w:rPr>
+        <w:t>s</w:t>
+      </w:r>
+      <w:r>
+        <w:rPr>
+          <w:rFonts w:ascii="Arial" w:hAnsi="Arial" w:cs="Arial"/>
+        </w:rPr>
+        <w:t xml:space="preserve"> at the top.</w:t>
+      </w:r>
+      <w:r>
+        <w:rPr>
+          <w:rFonts w:ascii="Arial" w:hAnsi="Arial" w:cs="Arial"/>
+        </w:rPr>
+        <w:t xml:space="preserve"> You will also need a </w:t>
+      </w:r>
+      <w:r>
+        <w:rPr>
+          <w:rFonts w:ascii="Courier New" w:hAnsi="Courier New" w:cs="Courier New"/>
+        </w:rPr>
+        <w:t xml:space="preserve">public void </w:t>
+      </w:r>
+      <w:proofErr w:type="gramStart"/>
+      <w:r>
+        <w:rPr>
+          <w:rFonts w:ascii="Courier New" w:hAnsi="Courier New" w:cs="Courier New"/>
+        </w:rPr>
+        <w:t>run(</w:t>
+      </w:r>
+      <w:proofErr w:type="gramEnd"/>
+      <w:r>
+        <w:rPr>
+          <w:rFonts w:ascii="Courier New" w:hAnsi="Courier New" w:cs="Courier New"/>
+        </w:rPr>
+        <w:t>)</w:t>
+      </w:r>
+      <w:r>
+        <w:rPr>
+          <w:rFonts w:ascii="Arial" w:hAnsi="Arial" w:cs="Arial"/>
+        </w:rPr>
+        <w:t xml:space="preserve"> in there somewhere.  Look at</w:t>
+      </w:r>
+      <w:r>
+        <w:rPr>
+          <w:rFonts w:ascii="Arial" w:hAnsi="Arial" w:cs="Arial"/>
+        </w:rPr>
+        <w:t xml:space="preserve"> the examples on the syllabus</w:t>
+      </w:r>
+      <w:r>
+        <w:rPr>
+          <w:rFonts w:ascii="Arial" w:hAnsi="Arial" w:cs="Arial"/>
+        </w:rPr>
+        <w:t xml:space="preserve"> to check your structure.</w:t>
+      </w:r>
+      <w:r>
+        <w:rPr>
+          <w:rFonts w:ascii="Arial" w:hAnsi="Arial" w:cs="Arial"/>
+        </w:rPr>
+        <w:t xml:space="preserve"> </w:t>
+      </w:r>
+      <w:r>
+        <w:rPr>
+          <w:rFonts w:ascii="Arial" w:hAnsi="Arial" w:cs="Arial"/>
+        </w:rPr>
+        <w:t>Make me beautiful!</w:t>
+      </w:r>
+    </w:p>
+    <w:p/>
+    <w:p/>
+    <w:p>
+      <w:r>
+        <w:t>Your depiction must include a face with eyes,</w:t>
+      </w:r>
+      <w:r>
+        <w:t xml:space="preserve"> </w:t>
+      </w:r>
+      <w:r>
+        <w:t>a nose, and</w:t>
+      </w:r>
+      <w:r>
+        <w:t xml:space="preserve"> </w:t>
+      </w:r>
+      <w:r>
+        <w:t xml:space="preserve">a </w:t>
+      </w:r>
+      <w:r>
+        <w:t>mouth</w:t>
+      </w:r>
+      <w:r>
+        <w:t xml:space="preserve">, at the minimum. The elements must be properly centered. </w:t>
+      </w:r>
+      <w:r>
+        <w:t xml:space="preserve">In other words, the left eye must be the same </w:t>
+      </w:r>
+      <w:r>
+        <w:lastRenderedPageBreak/>
+        <w:t xml:space="preserve">distance from the center as the right eye, the </w:t>
+      </w:r>
+      <w:r>
+        <w:t>nose</w:t>
       </w:r>
       <w:r>
         <w:t xml:space="preserve"> must come out from the center,</w:t>
@@ -581,7 +1019,13 @@
         <w:t xml:space="preserve"> etc</w:t>
       </w:r>
       <w:r>
-        <w:t>.  You may find it helpful to work this out on paper before writing the cod</w:t>
+        <w:t>.</w:t>
+      </w:r>
+      <w:r>
+        <w:t xml:space="preserve"> </w:t>
+      </w:r>
+      <w:r>
+        <w:t>You may find it helpful to work this out on paper before writing the cod</w:t>
       </w:r>
       <w:r>
         <w:t>e.</w:t>
@@ -594,6 +1038,7 @@
     </w:p>
     <w:p>
       <w:pPr>
+        <w:outlineLvl w:val="0"/>
         <w:rPr>
           <w:b/>
         </w:rPr>
@@ -602,34 +1047,30 @@
         <w:t>Beyond these basics, f</w:t>
       </w:r>
       <w:r>
-        <w:t xml:space="preserve">eel free to embellish as you desire!  </w:t>
-      </w:r>
-    </w:p>
-    <w:p>
-      <w:pPr>
-        <w:rPr>
-          <w:b/>
-        </w:rPr>
-      </w:pPr>
-    </w:p>
-    <w:p>
-      <w:pPr>
-        <w:rPr>
-          <w:b/>
-        </w:rPr>
-      </w:pPr>
-    </w:p>
-    <w:p>
-      <w:pPr>
-        <w:rPr>
-          <w:b/>
-        </w:rPr>
-      </w:pPr>
-      <w:r>
-        <w:rPr>
-          <w:b/>
-        </w:rPr>
-        <w:lastRenderedPageBreak/>
+        <w:t>eel free to embellish as you desire!</w:t>
+      </w:r>
+      <w:r>
+        <w:t xml:space="preserve"> </w:t>
+      </w:r>
+    </w:p>
+    <w:p>
+      <w:pPr>
+        <w:rPr>
+          <w:b/>
+        </w:rPr>
+      </w:pPr>
+    </w:p>
+    <w:p>
+      <w:pPr>
+        <w:outlineLvl w:val="0"/>
+        <w:rPr>
+          <w:b/>
+        </w:rPr>
+      </w:pPr>
+      <w:r>
+        <w:rPr>
+          <w:b/>
+        </w:rPr>
         <w:t>Exercises:</w:t>
       </w:r>
     </w:p>
@@ -649,7 +1090,13 @@
         </w:rPr>
       </w:pPr>
       <w:r>
-        <w:t>We learned in class how to draw a rectangle.  How would we draw a square?</w:t>
+        <w:t>We learned in class how to draw a rectangle.</w:t>
+      </w:r>
+      <w:r>
+        <w:t xml:space="preserve"> </w:t>
+      </w:r>
+      <w:r>
+        <w:t>How would we draw a square?</w:t>
       </w:r>
     </w:p>
     <w:p>
@@ -663,7 +1110,13 @@
         </w:rPr>
       </w:pPr>
       <w:r>
-        <w:t>How big is the applet window before you resize it?  You will need to do some experimentation to figure this out.</w:t>
+        <w:t>How big is the applet window before you resize it?</w:t>
+      </w:r>
+      <w:r>
+        <w:t xml:space="preserve"> </w:t>
+      </w:r>
+      <w:r>
+        <w:t>You will need to do some experimentation to figure this out.</w:t>
       </w:r>
     </w:p>
     <w:p>
@@ -1370,6 +1823,7 @@
     </w:p>
     <w:p>
       <w:pPr>
+        <w:outlineLvl w:val="0"/>
         <w:rPr>
           <w:b/>
         </w:rPr>
@@ -1404,7 +1858,13 @@
         <w:rPr>
           <w:i/>
         </w:rPr>
-        <w:t>Richie</w:t>
+        <w:t>R</w:t>
+      </w:r>
+      <w:r>
+        <w:rPr>
+          <w:i/>
+        </w:rPr>
+        <w:t>obin</w:t>
       </w:r>
       <w:r>
         <w:t>, w</w:t>
@@ -1440,7 +1900,19 @@
         <w:t xml:space="preserve">) </w:t>
       </w:r>
       <w:r>
-        <w:t>that draws a dot centered wherever the user clicks and another one centered wherever the mouse currently is.  Draw the line that connects these dots.  The dots should move; do not draw new ones.</w:t>
+        <w:t>that draws a dot centered wherever the user clicks and another one centered wherever the mouse currently is.</w:t>
+      </w:r>
+      <w:r>
+        <w:t xml:space="preserve"> </w:t>
+      </w:r>
+      <w:r>
+        <w:t>Draw the line that connects these dots.</w:t>
+      </w:r>
+      <w:r>
+        <w:t xml:space="preserve"> </w:t>
+      </w:r>
+      <w:r>
+        <w:t>The dots should move; do not draw new ones.</w:t>
       </w:r>
     </w:p>
     <w:p>
@@ -1660,7 +2132,25 @@
         <w:t>that</w:t>
       </w:r>
       <w:r>
-        <w:t xml:space="preserve"> draws a tree where the mouse clicked.  The mouse arrow should be pointing to the center of the bottom of the trunk.  The tree must consist of a filled-in green triangle and a filled-in brown rectangle (forming the bottom of the trunk).  It should look like this:</w:t>
+        <w:t xml:space="preserve"> draws a tree where the mouse clicked.</w:t>
+      </w:r>
+      <w:r>
+        <w:t xml:space="preserve"> </w:t>
+      </w:r>
+      <w:r>
+        <w:t>The mouse arrow should be pointing to the center of the bottom of the trunk.</w:t>
+      </w:r>
+      <w:r>
+        <w:t xml:space="preserve"> </w:t>
+      </w:r>
+      <w:r>
+        <w:t>The tree must consist of a filled-in green triangle and a filled-in brown rectangle (forming the bottom of the trunk).</w:t>
+      </w:r>
+      <w:r>
+        <w:t xml:space="preserve"> </w:t>
+      </w:r>
+      <w:r>
+        <w:t>It should look like this:</w:t>
       </w:r>
     </w:p>
     <w:p>
@@ -1686,21 +2176,31 @@
       <w:r>
         <w:t xml:space="preserve">This will require using </w:t>
       </w:r>
+      <w:proofErr w:type="spellStart"/>
       <w:r>
         <w:rPr>
           <w:rFonts w:ascii="Courier New" w:hAnsi="Courier New" w:cs="Courier New"/>
         </w:rPr>
         <w:t>GPolygon</w:t>
       </w:r>
-      <w:r>
-        <w:t xml:space="preserve">.  To learn about </w:t>
-      </w:r>
+      <w:proofErr w:type="spellEnd"/>
+      <w:r>
+        <w:t>.</w:t>
+      </w:r>
+      <w:r>
+        <w:t xml:space="preserve"> </w:t>
+      </w:r>
+      <w:r>
+        <w:t xml:space="preserve">To learn about </w:t>
+      </w:r>
+      <w:proofErr w:type="spellStart"/>
       <w:r>
         <w:rPr>
           <w:rFonts w:ascii="Courier New" w:hAnsi="Courier New" w:cs="Courier New"/>
         </w:rPr>
         <w:t>GPolygon</w:t>
       </w:r>
+      <w:proofErr w:type="spellEnd"/>
       <w:r>
         <w:t xml:space="preserve">, visit the ACM reference website at </w:t>
       </w:r>
@@ -1718,34 +2218,49 @@
         <w:t xml:space="preserve"> </w:t>
       </w:r>
       <w:r>
+        <w:t xml:space="preserve">(This page is also linked from the main course webpage.) </w:t>
+      </w:r>
+      <w:bookmarkStart w:id="0" w:name="_GoBack"/>
+      <w:bookmarkEnd w:id="0"/>
+      <w:r>
+        <w:t xml:space="preserve">Look at the </w:t>
+      </w:r>
+      <w:proofErr w:type="spellStart"/>
+      <w:proofErr w:type="gramStart"/>
+      <w:r>
+        <w:rPr>
+          <w:i/>
+        </w:rPr>
+        <w:t>acm.graphics</w:t>
+      </w:r>
+      <w:proofErr w:type="spellEnd"/>
+      <w:proofErr w:type="gramEnd"/>
+      <w:r>
+        <w:t xml:space="preserve"> section to find </w:t>
+      </w:r>
+      <w:proofErr w:type="spellStart"/>
+      <w:r>
+        <w:rPr>
+          <w:rFonts w:ascii="Courier New" w:hAnsi="Courier New" w:cs="Courier New"/>
+        </w:rPr>
+        <w:t>GPolygon</w:t>
+      </w:r>
+      <w:proofErr w:type="spellEnd"/>
+      <w:r>
+        <w:t>.</w:t>
+      </w:r>
+      <w:r>
         <w:t xml:space="preserve"> </w:t>
       </w:r>
       <w:r>
-        <w:t xml:space="preserve">Look at the </w:t>
-      </w:r>
-      <w:r>
-        <w:rPr>
-          <w:i/>
-        </w:rPr>
-        <w:t>acm.graphics</w:t>
-      </w:r>
-      <w:r>
-        <w:t xml:space="preserve"> section to find </w:t>
-      </w:r>
-      <w:r>
-        <w:rPr>
-          <w:rFonts w:ascii="Courier New" w:hAnsi="Courier New" w:cs="Courier New"/>
-        </w:rPr>
-        <w:t>GPolygon</w:t>
-      </w:r>
-      <w:r>
-        <w:t>.  Your program should move one tree around, not draw new ones.</w:t>
+        <w:t>Your program should move one tree around, not draw new ones.</w:t>
       </w:r>
     </w:p>
     <w:p/>
     <w:p/>
     <w:p>
       <w:pPr>
+        <w:outlineLvl w:val="0"/>
         <w:rPr>
           <w:b/>
         </w:rPr>
@@ -1775,12 +2290,14 @@
       <w:r>
         <w:t xml:space="preserve">Write a compound object </w:t>
       </w:r>
+      <w:proofErr w:type="spellStart"/>
       <w:r>
         <w:rPr>
           <w:i/>
         </w:rPr>
         <w:t>TrafficLight</w:t>
       </w:r>
+      <w:proofErr w:type="spellEnd"/>
       <w:r>
         <w:t xml:space="preserve"> </w:t>
       </w:r>
@@ -1796,14 +2313,28 @@
       <w:r>
         <w:t xml:space="preserve"> </w:t>
       </w:r>
+      <w:proofErr w:type="spellStart"/>
       <w:r>
         <w:rPr>
           <w:i/>
         </w:rPr>
         <w:t>OneLight</w:t>
       </w:r>
-      <w:r>
-        <w:t xml:space="preserve"> using your compound object:  It should start with the traffic light in the center.  Every time the user clicks, the traffic light moves so that the green light is centered on the click.</w:t>
+      <w:proofErr w:type="spellEnd"/>
+      <w:r>
+        <w:t xml:space="preserve"> using your compound object:</w:t>
+      </w:r>
+      <w:r>
+        <w:t xml:space="preserve"> </w:t>
+      </w:r>
+      <w:r>
+        <w:t>It should start with the traffic light in the center.</w:t>
+      </w:r>
+      <w:r>
+        <w:t xml:space="preserve"> </w:t>
+      </w:r>
+      <w:r>
+        <w:t>Every time the user clicks, the traffic light moves so that the green light is centered on the click.</w:t>
       </w:r>
     </w:p>
     <w:p>
@@ -2205,31 +2736,40 @@
       <w:r>
         <w:t xml:space="preserve">applet </w:t>
       </w:r>
+      <w:proofErr w:type="spellStart"/>
       <w:r>
         <w:rPr>
           <w:i/>
         </w:rPr>
         <w:t>ManyLights</w:t>
       </w:r>
+      <w:proofErr w:type="spellEnd"/>
       <w:r>
         <w:t xml:space="preserve">: It starts empty. </w:t>
       </w:r>
       <w:r>
-        <w:t>When the mouse moves on the applet, an image of a traffic light follows underneath the mouse, with the mouse pointing at the center of the green light.  When the user clicks, an image of the traffic light is left at the location of the click.</w:t>
+        <w:t>When the mouse moves on the applet, an image of a traffic light follows underneath the mouse, with the mouse pointing at the center of the green light.</w:t>
       </w:r>
       <w:r>
         <w:t xml:space="preserve"> </w:t>
       </w:r>
-    </w:p>
-    <w:p>
-      <w:pPr>
-        <w:rPr>
-          <w:b/>
-        </w:rPr>
-      </w:pPr>
-    </w:p>
-    <w:p>
-      <w:pPr>
+      <w:r>
+        <w:t>When the user clicks, an image of the traffic light is left at the location of the click.</w:t>
+      </w:r>
+      <w:r>
+        <w:t xml:space="preserve"> </w:t>
+      </w:r>
+    </w:p>
+    <w:p>
+      <w:pPr>
+        <w:rPr>
+          <w:b/>
+        </w:rPr>
+      </w:pPr>
+    </w:p>
+    <w:p>
+      <w:pPr>
+        <w:outlineLvl w:val="0"/>
         <w:rPr>
           <w:b/>
         </w:rPr>
@@ -2468,6 +3008,9 @@
       </w:pPr>
     </w:p>
     <w:p>
+      <w:pPr>
+        <w:outlineLvl w:val="0"/>
+      </w:pPr>
       <w:r>
         <w:rPr>
           <w:b/>
@@ -2480,9 +3023,11 @@
       <w:r>
         <w:t xml:space="preserve"> on </w:t>
       </w:r>
+      <w:proofErr w:type="spellStart"/>
       <w:r>
         <w:t>Gradescope</w:t>
       </w:r>
+      <w:proofErr w:type="spellEnd"/>
       <w:r>
         <w:t>.</w:t>
       </w:r>
@@ -2584,6 +3129,7 @@
         </w:numPr>
       </w:pPr>
       <w:r>
+        <w:lastRenderedPageBreak/>
         <w:t xml:space="preserve">Make sure your </w:t>
       </w:r>
       <w:r>
@@ -2683,7 +3229,15 @@
         </w:numPr>
       </w:pPr>
       <w:r>
-        <w:t xml:space="preserve">Log into Gradescope and submit your </w:t>
+        <w:t xml:space="preserve">Log into </w:t>
+      </w:r>
+      <w:proofErr w:type="spellStart"/>
+      <w:r>
+        <w:t>Gradescope</w:t>
+      </w:r>
+      <w:proofErr w:type="spellEnd"/>
+      <w:r>
+        <w:t xml:space="preserve"> and submit your </w:t>
       </w:r>
       <w:r>
         <w:rPr>
@@ -2694,8 +3248,6 @@
       <w:r>
         <w:t>.</w:t>
       </w:r>
-      <w:bookmarkStart w:id="0" w:name="_GoBack"/>
-      <w:bookmarkEnd w:id="0"/>
     </w:p>
     <w:sectPr>
       <w:footerReference w:type="even" r:id="rId10"/>
@@ -2798,7 +3350,7 @@
         <w:rStyle w:val="PageNumber"/>
         <w:noProof/>
       </w:rPr>
-      <w:t>2</w:t>
+      <w:t>3</w:t>
     </w:r>
     <w:r>
       <w:rPr>

</xml_diff>

<commit_message>
Fix link to acm javadoc
</commit_message>
<xml_diff>
--- a/hw/01_warmup/Warmup.docx
+++ b/hw/01_warmup/Warmup.docx
@@ -269,7 +269,7 @@
           <w:noProof/>
         </w:rPr>
         <w:drawing>
-          <wp:inline distT="0" distB="0" distL="0" distR="0" wp14:anchorId="4AA1F1AA" wp14:editId="28A0BE1F">
+          <wp:inline distT="0" distB="0" distL="0" distR="0" wp14:anchorId="1BDDA3AF" wp14:editId="20DD4339">
             <wp:extent cx="368300" cy="228600"/>
             <wp:effectExtent l="0" t="0" r="12700" b="0"/>
             <wp:docPr id="19" name="Picture 19"/>
@@ -472,7 +472,7 @@
           <w:noProof/>
         </w:rPr>
         <w:drawing>
-          <wp:inline distT="0" distB="0" distL="0" distR="0" wp14:anchorId="42C963E2" wp14:editId="4C4A52D6">
+          <wp:inline distT="0" distB="0" distL="0" distR="0" wp14:anchorId="6368A298" wp14:editId="40328699">
             <wp:extent cx="215900" cy="203200"/>
             <wp:effectExtent l="0" t="0" r="12700" b="0"/>
             <wp:docPr id="10" name="Picture 10"/>
@@ -620,7 +620,7 @@
         <mc:AlternateContent>
           <mc:Choice Requires="wpg">
             <w:drawing>
-              <wp:anchor distT="0" distB="0" distL="114300" distR="114300" simplePos="0" relativeHeight="251673088" behindDoc="0" locked="0" layoutInCell="1" allowOverlap="1" wp14:editId="18F92B1D">
+              <wp:anchor distT="0" distB="0" distL="114300" distR="114300" simplePos="0" relativeHeight="251673088" behindDoc="0" locked="0" layoutInCell="1" allowOverlap="1" wp14:anchorId="6D626C34" wp14:editId="73DDF1CF">
                 <wp:simplePos x="0" y="0"/>
                 <wp:positionH relativeFrom="column">
                   <wp:posOffset>165735</wp:posOffset>
@@ -913,13 +913,7 @@
         <w:rPr>
           <w:rFonts w:ascii="Arial" w:hAnsi="Arial" w:cs="Arial"/>
         </w:rPr>
-        <w:t>s</w:t>
-      </w:r>
-      <w:r>
-        <w:rPr>
-          <w:rFonts w:ascii="Arial" w:hAnsi="Arial" w:cs="Arial"/>
-        </w:rPr>
-        <w:t xml:space="preserve"> at the top.</w:t>
+        <w:t>s at the top.</w:t>
       </w:r>
       <w:r>
         <w:rPr>
@@ -1209,7 +1203,7 @@
         <mc:AlternateContent>
           <mc:Choice Requires="wps">
             <w:drawing>
-              <wp:anchor distT="0" distB="0" distL="114300" distR="114300" simplePos="0" relativeHeight="251655680" behindDoc="0" locked="0" layoutInCell="1" allowOverlap="1" wp14:anchorId="43099B29" wp14:editId="4A5CB0B4">
+              <wp:anchor distT="0" distB="0" distL="114300" distR="114300" simplePos="0" relativeHeight="251655680" behindDoc="0" locked="0" layoutInCell="1" allowOverlap="1" wp14:anchorId="24929A32" wp14:editId="27323DB7">
                 <wp:simplePos x="0" y="0"/>
                 <wp:positionH relativeFrom="column">
                   <wp:posOffset>1371600</wp:posOffset>
@@ -1320,7 +1314,7 @@
         <mc:AlternateContent>
           <mc:Choice Requires="wps">
             <w:drawing>
-              <wp:anchor distT="0" distB="0" distL="114300" distR="114300" simplePos="0" relativeHeight="251656704" behindDoc="0" locked="0" layoutInCell="1" allowOverlap="1" wp14:anchorId="6292475D" wp14:editId="5564129C">
+              <wp:anchor distT="0" distB="0" distL="114300" distR="114300" simplePos="0" relativeHeight="251656704" behindDoc="0" locked="0" layoutInCell="1" allowOverlap="1" wp14:anchorId="4D766F3E" wp14:editId="53968E97">
                 <wp:simplePos x="0" y="0"/>
                 <wp:positionH relativeFrom="column">
                   <wp:posOffset>1876425</wp:posOffset>
@@ -1437,7 +1431,7 @@
         <mc:AlternateContent>
           <mc:Choice Requires="wps">
             <w:drawing>
-              <wp:anchor distT="0" distB="0" distL="114300" distR="114300" simplePos="0" relativeHeight="251660800" behindDoc="0" locked="0" layoutInCell="1" allowOverlap="1" wp14:anchorId="20C8A1F7" wp14:editId="3CA6877B">
+              <wp:anchor distT="0" distB="0" distL="114300" distR="114300" simplePos="0" relativeHeight="251660800" behindDoc="0" locked="0" layoutInCell="1" allowOverlap="1" wp14:anchorId="51E9145D" wp14:editId="75BF27FF">
                 <wp:simplePos x="0" y="0"/>
                 <wp:positionH relativeFrom="column">
                   <wp:posOffset>1990725</wp:posOffset>
@@ -1508,7 +1502,7 @@
         <mc:AlternateContent>
           <mc:Choice Requires="wps">
             <w:drawing>
-              <wp:anchor distT="0" distB="0" distL="114300" distR="114300" simplePos="0" relativeHeight="251659776" behindDoc="0" locked="0" layoutInCell="1" allowOverlap="1" wp14:anchorId="4BFA38C7" wp14:editId="7D95F710">
+              <wp:anchor distT="0" distB="0" distL="114300" distR="114300" simplePos="0" relativeHeight="251659776" behindDoc="0" locked="0" layoutInCell="1" allowOverlap="1" wp14:anchorId="416E5746" wp14:editId="4116F92A">
                 <wp:simplePos x="0" y="0"/>
                 <wp:positionH relativeFrom="column">
                   <wp:posOffset>1485900</wp:posOffset>
@@ -1619,7 +1613,7 @@
         <mc:AlternateContent>
           <mc:Choice Requires="wps">
             <w:drawing>
-              <wp:anchor distT="0" distB="0" distL="114300" distR="114300" simplePos="0" relativeHeight="251657728" behindDoc="0" locked="0" layoutInCell="1" allowOverlap="1" wp14:anchorId="5960FF09" wp14:editId="428E446E">
+              <wp:anchor distT="0" distB="0" distL="114300" distR="114300" simplePos="0" relativeHeight="251657728" behindDoc="0" locked="0" layoutInCell="1" allowOverlap="1" wp14:anchorId="296186D8" wp14:editId="1D7EC3FE">
                 <wp:simplePos x="0" y="0"/>
                 <wp:positionH relativeFrom="column">
                   <wp:posOffset>1143000</wp:posOffset>
@@ -1693,7 +1687,7 @@
         <mc:AlternateContent>
           <mc:Choice Requires="wps">
             <w:drawing>
-              <wp:anchor distT="0" distB="0" distL="114300" distR="114300" simplePos="0" relativeHeight="251658752" behindDoc="0" locked="0" layoutInCell="1" allowOverlap="1" wp14:anchorId="7924E6D0" wp14:editId="65EE459F">
+              <wp:anchor distT="0" distB="0" distL="114300" distR="114300" simplePos="0" relativeHeight="251658752" behindDoc="0" locked="0" layoutInCell="1" allowOverlap="1" wp14:anchorId="2331B19B" wp14:editId="447741FA">
                 <wp:simplePos x="0" y="0"/>
                 <wp:positionH relativeFrom="column">
                   <wp:posOffset>1600200</wp:posOffset>
@@ -1937,7 +1931,7 @@
         <mc:AlternateContent>
           <mc:Choice Requires="wps">
             <w:drawing>
-              <wp:anchor distT="0" distB="0" distL="114300" distR="114300" simplePos="0" relativeHeight="251666944" behindDoc="0" locked="0" layoutInCell="1" allowOverlap="1" wp14:anchorId="2B5C351C" wp14:editId="241FCCCB">
+              <wp:anchor distT="0" distB="0" distL="114300" distR="114300" simplePos="0" relativeHeight="251666944" behindDoc="0" locked="0" layoutInCell="1" allowOverlap="1" wp14:anchorId="2E2AF647" wp14:editId="4136CF32">
                 <wp:simplePos x="0" y="0"/>
                 <wp:positionH relativeFrom="column">
                   <wp:posOffset>2667000</wp:posOffset>
@@ -2023,7 +2017,7 @@
         <mc:AlternateContent>
           <mc:Choice Requires="wps">
             <w:drawing>
-              <wp:anchor distT="0" distB="0" distL="114300" distR="114300" simplePos="0" relativeHeight="251665920" behindDoc="0" locked="0" layoutInCell="1" allowOverlap="1" wp14:anchorId="4DE0279B" wp14:editId="06A5DD19">
+              <wp:anchor distT="0" distB="0" distL="114300" distR="114300" simplePos="0" relativeHeight="251665920" behindDoc="0" locked="0" layoutInCell="1" allowOverlap="1" wp14:anchorId="6EB77CFD" wp14:editId="1042EF39">
                 <wp:simplePos x="0" y="0"/>
                 <wp:positionH relativeFrom="column">
                   <wp:posOffset>2552700</wp:posOffset>
@@ -2204,73 +2198,66 @@
       <w:r>
         <w:t xml:space="preserve">, visit the ACM reference website at </w:t>
       </w:r>
-      <w:hyperlink r:id="rId9" w:history="1">
-        <w:r>
-          <w:rPr>
-            <w:rStyle w:val="Hyperlink"/>
-            <w:color w:val="4472C4" w:themeColor="accent1"/>
-            <w:u w:val="single"/>
-          </w:rPr>
-          <w:t>http://jtf.acm.org/javadoc/student/index.html</w:t>
-        </w:r>
-      </w:hyperlink>
+      <w:r>
+        <w:t>https://cs.stanford.edu/people/eroberts/jtf/</w:t>
+      </w:r>
       <w:r>
         <w:t xml:space="preserve"> </w:t>
       </w:r>
       <w:r>
         <w:t xml:space="preserve">(This page is also linked from the main course webpage.) </w:t>
+      </w:r>
+      <w:r>
+        <w:t xml:space="preserve">Look at the </w:t>
+      </w:r>
+      <w:proofErr w:type="spellStart"/>
+      <w:proofErr w:type="gramStart"/>
+      <w:r>
+        <w:rPr>
+          <w:i/>
+        </w:rPr>
+        <w:t>acm.graphics</w:t>
+      </w:r>
+      <w:proofErr w:type="spellEnd"/>
+      <w:proofErr w:type="gramEnd"/>
+      <w:r>
+        <w:t xml:space="preserve"> section to find </w:t>
+      </w:r>
+      <w:proofErr w:type="spellStart"/>
+      <w:r>
+        <w:rPr>
+          <w:rFonts w:ascii="Courier New" w:hAnsi="Courier New" w:cs="Courier New"/>
+        </w:rPr>
+        <w:t>GPolygon</w:t>
+      </w:r>
+      <w:proofErr w:type="spellEnd"/>
+      <w:r>
+        <w:t>.</w:t>
+      </w:r>
+      <w:r>
+        <w:t xml:space="preserve"> </w:t>
+      </w:r>
+      <w:r>
+        <w:t>Your program should move one tree around, not draw new ones.</w:t>
+      </w:r>
+    </w:p>
+    <w:p/>
+    <w:p/>
+    <w:p>
+      <w:pPr>
+        <w:outlineLvl w:val="0"/>
+        <w:rPr>
+          <w:b/>
+        </w:rPr>
+      </w:pPr>
+      <w:r>
+        <w:rPr>
+          <w:b/>
+        </w:rPr>
+        <w:t>Part III</w:t>
       </w:r>
       <w:bookmarkStart w:id="0" w:name="_GoBack"/>
       <w:bookmarkEnd w:id="0"/>
-      <w:r>
-        <w:t xml:space="preserve">Look at the </w:t>
-      </w:r>
-      <w:proofErr w:type="spellStart"/>
-      <w:proofErr w:type="gramStart"/>
-      <w:r>
-        <w:rPr>
-          <w:i/>
-        </w:rPr>
-        <w:t>acm.graphics</w:t>
-      </w:r>
-      <w:proofErr w:type="spellEnd"/>
-      <w:proofErr w:type="gramEnd"/>
-      <w:r>
-        <w:t xml:space="preserve"> section to find </w:t>
-      </w:r>
-      <w:proofErr w:type="spellStart"/>
-      <w:r>
-        <w:rPr>
-          <w:rFonts w:ascii="Courier New" w:hAnsi="Courier New" w:cs="Courier New"/>
-        </w:rPr>
-        <w:t>GPolygon</w:t>
-      </w:r>
-      <w:proofErr w:type="spellEnd"/>
-      <w:r>
-        <w:t>.</w:t>
-      </w:r>
-      <w:r>
-        <w:t xml:space="preserve"> </w:t>
-      </w:r>
-      <w:r>
-        <w:t>Your program should move one tree around, not draw new ones.</w:t>
-      </w:r>
-    </w:p>
-    <w:p/>
-    <w:p/>
-    <w:p>
-      <w:pPr>
-        <w:outlineLvl w:val="0"/>
-        <w:rPr>
-          <w:b/>
-        </w:rPr>
-      </w:pPr>
-      <w:r>
-        <w:rPr>
-          <w:b/>
-        </w:rPr>
-        <w:t>Part III</w:t>
-      </w:r>
     </w:p>
     <w:p>
       <w:pPr>
@@ -2374,7 +2361,7 @@
         <mc:AlternateContent>
           <mc:Choice Requires="wps">
             <w:drawing>
-              <wp:anchor distT="0" distB="0" distL="114300" distR="114300" simplePos="0" relativeHeight="251668992" behindDoc="0" locked="0" layoutInCell="1" allowOverlap="1" wp14:anchorId="10522D67" wp14:editId="3D7F5C98">
+              <wp:anchor distT="0" distB="0" distL="114300" distR="114300" simplePos="0" relativeHeight="251668992" behindDoc="0" locked="0" layoutInCell="1" allowOverlap="1" wp14:anchorId="72E0142D" wp14:editId="19730493">
                 <wp:simplePos x="0" y="0"/>
                 <wp:positionH relativeFrom="column">
                   <wp:posOffset>2569210</wp:posOffset>
@@ -2461,7 +2448,7 @@
         <mc:AlternateContent>
           <mc:Choice Requires="wps">
             <w:drawing>
-              <wp:anchor distT="0" distB="0" distL="114300" distR="114300" simplePos="0" relativeHeight="251671040" behindDoc="0" locked="0" layoutInCell="1" allowOverlap="1" wp14:anchorId="3BA48E67" wp14:editId="6D11C7FB">
+              <wp:anchor distT="0" distB="0" distL="114300" distR="114300" simplePos="0" relativeHeight="251671040" behindDoc="0" locked="0" layoutInCell="1" allowOverlap="1" wp14:anchorId="6C83498D" wp14:editId="03A99160">
                 <wp:simplePos x="0" y="0"/>
                 <wp:positionH relativeFrom="column">
                   <wp:posOffset>2656205</wp:posOffset>
@@ -2548,7 +2535,7 @@
         <mc:AlternateContent>
           <mc:Choice Requires="wps">
             <w:drawing>
-              <wp:anchor distT="0" distB="0" distL="114300" distR="114300" simplePos="0" relativeHeight="251672064" behindDoc="0" locked="0" layoutInCell="1" allowOverlap="1" wp14:anchorId="32F7D1EC" wp14:editId="281EEFF6">
+              <wp:anchor distT="0" distB="0" distL="114300" distR="114300" simplePos="0" relativeHeight="251672064" behindDoc="0" locked="0" layoutInCell="1" allowOverlap="1" wp14:anchorId="1B3AB9C3" wp14:editId="36F535EC">
                 <wp:simplePos x="0" y="0"/>
                 <wp:positionH relativeFrom="column">
                   <wp:posOffset>2656205</wp:posOffset>
@@ -2634,7 +2621,7 @@
         <mc:AlternateContent>
           <mc:Choice Requires="wps">
             <w:drawing>
-              <wp:anchor distT="0" distB="0" distL="114300" distR="114300" simplePos="0" relativeHeight="251670016" behindDoc="0" locked="0" layoutInCell="1" allowOverlap="1" wp14:anchorId="683D0FAB" wp14:editId="40F21411">
+              <wp:anchor distT="0" distB="0" distL="114300" distR="114300" simplePos="0" relativeHeight="251670016" behindDoc="0" locked="0" layoutInCell="1" allowOverlap="1" wp14:anchorId="78226E88" wp14:editId="5BF74267">
                 <wp:simplePos x="0" y="0"/>
                 <wp:positionH relativeFrom="column">
                   <wp:posOffset>2656205</wp:posOffset>
@@ -2812,7 +2799,7 @@
           <w:noProof/>
         </w:rPr>
         <w:drawing>
-          <wp:inline distT="0" distB="0" distL="0" distR="0" wp14:anchorId="463D0620" wp14:editId="2E20D530">
+          <wp:inline distT="0" distB="0" distL="0" distR="0" wp14:anchorId="37BB51F2" wp14:editId="2843734D">
             <wp:extent cx="368300" cy="228600"/>
             <wp:effectExtent l="0" t="0" r="12700" b="0"/>
             <wp:docPr id="20" name="Picture 20"/>
@@ -3250,8 +3237,8 @@
       </w:r>
     </w:p>
     <w:sectPr>
-      <w:footerReference w:type="even" r:id="rId10"/>
-      <w:footerReference w:type="default" r:id="rId11"/>
+      <w:footerReference w:type="even" r:id="rId9"/>
+      <w:footerReference w:type="default" r:id="rId10"/>
       <w:pgSz w:w="12240" w:h="15840"/>
       <w:pgMar w:top="1440" w:right="1800" w:bottom="1440" w:left="1800" w:header="720" w:footer="720" w:gutter="0"/>
       <w:cols w:space="720"/>

</xml_diff>